<commit_message>
Finished first alert MVP
</commit_message>
<xml_diff>
--- a/פורמט דיווח ראשוני.docx
+++ b/פורמט דיווח ראשוני.docx
@@ -279,7 +279,7 @@
           <w:u w:val="none"/>
           <w:rtl/>
         </w:rPr>
-        <w:t>‏26 ספטמבר 2024</w:t>
+        <w:t>‏24 אוקטובר 2024</w:t>
       </w:r>
       <w:r>
         <w:rPr>
@@ -361,7 +361,7 @@
           <w:u w:val="none"/>
           <w:rtl/>
         </w:rPr>
-        <w:t>‏כ"ג אלול תשפ"ד</w:t>
+        <w:t>‏כ"ב תשרי תשפ"ה</w:t>
       </w:r>
       <w:r>
         <w:rPr>
@@ -772,7 +772,16 @@
           <w:szCs w:val="24"/>
           <w:rtl/>
         </w:rPr>
-        <w:t xml:space="preserve"> הכנס_תאריך ושעה</w:t>
+        <w:t xml:space="preserve"> </w:t>
+      </w:r>
+      <w:r>
+        <w:rPr>
+          <w:rFonts w:ascii="David" w:hAnsi="David" w:cs="David" w:hint="cs"/>
+          <w:sz w:val="24"/>
+          <w:szCs w:val="24"/>
+          <w:rtl/>
+        </w:rPr>
+        <w:t>זמן</w:t>
       </w:r>
     </w:p>
     <w:p>
@@ -809,7 +818,16 @@
           <w:szCs w:val="24"/>
           <w:rtl/>
         </w:rPr>
-        <w:t xml:space="preserve"> הכנס מיקום</w:t>
+        <w:t xml:space="preserve"> </w:t>
+      </w:r>
+      <w:r>
+        <w:rPr>
+          <w:rFonts w:ascii="David" w:hAnsi="David" w:cs="David" w:hint="cs"/>
+          <w:sz w:val="24"/>
+          <w:szCs w:val="24"/>
+          <w:rtl/>
+        </w:rPr>
+        <w:t>מקום</w:t>
       </w:r>
     </w:p>
     <w:p>
@@ -1007,6 +1025,17 @@
       <w:bookmarkStart w:id="0" w:name="_Hlk176285699"/>
       <w:r>
         <w:rPr>
+          <w:rFonts w:ascii="David" w:hAnsi="David" w:cs="David" w:hint="cs"/>
+          <w:b/>
+          <w:bCs/>
+          <w:sz w:val="24"/>
+          <w:szCs w:val="24"/>
+          <w:rtl/>
+        </w:rPr>
+        <w:t>הכנס_מדווח</w:t>
+      </w:r>
+      <w:r>
+        <w:rPr>
           <w:rFonts w:cs="David" w:hint="cs"/>
           <w:b/>
           <w:bCs/>
@@ -1015,19 +1044,17 @@
           <w:rtl/>
           <w:lang w:eastAsia="en-US"/>
         </w:rPr>
-        <w:t>ישראל ישראלי</w:t>
+        <w:t>,</w:t>
       </w:r>
       <w:r>
         <w:rPr>
           <w:rFonts w:cs="David" w:hint="cs"/>
-          <w:b/>
-          <w:bCs/>
           <w:sz w:val="24"/>
           <w:szCs w:val="24"/>
           <w:rtl/>
           <w:lang w:eastAsia="en-US"/>
         </w:rPr>
-        <w:t>,</w:t>
+        <w:t xml:space="preserve"> </w:t>
       </w:r>
       <w:r>
         <w:rPr>
@@ -1037,17 +1064,7 @@
           <w:rtl/>
           <w:lang w:eastAsia="en-US"/>
         </w:rPr>
-        <w:t xml:space="preserve"> </w:t>
-      </w:r>
-      <w:r>
-        <w:rPr>
-          <w:rFonts w:cs="David" w:hint="cs"/>
-          <w:sz w:val="24"/>
-          <w:szCs w:val="24"/>
-          <w:rtl/>
-          <w:lang w:eastAsia="en-US"/>
-        </w:rPr>
-        <w:t>קב"ט פלוגת הראל</w:t>
+        <w:t>צוער בה"ד 1</w:t>
       </w:r>
       <w:r>
         <w:rPr>
@@ -1260,128 +1277,6 @@
         <w:rFonts w:ascii="David" w:hAnsi="David" w:cs="David"/>
         <w:b/>
         <w:bCs/>
-        <w:noProof/>
-        <w:sz w:val="24"/>
-        <w:szCs w:val="24"/>
-        <w:u w:val="single"/>
-        <w:rtl/>
-        <w:lang w:val="he-IL"/>
-      </w:rPr>
-      <mc:AlternateContent>
-        <mc:Choice Requires="wps">
-          <w:drawing>
-            <wp:anchor distT="0" distB="0" distL="0" distR="0" simplePos="0" relativeHeight="251660288" behindDoc="0" locked="0" layoutInCell="1" allowOverlap="1" wp14:anchorId="054846DA" wp14:editId="59E136F4">
-              <wp:simplePos x="586477" y="460353"/>
-              <wp:positionH relativeFrom="page">
-                <wp:align>center</wp:align>
-              </wp:positionH>
-              <wp:positionV relativeFrom="page">
-                <wp:align>top</wp:align>
-              </wp:positionV>
-              <wp:extent cx="450215" cy="357505"/>
-              <wp:effectExtent l="0" t="0" r="6985" b="4445"/>
-              <wp:wrapNone/>
-              <wp:docPr id="1680803292" name="Text Box 3" descr="- בלמ&quot;ס -">
-                <a:extLst xmlns:a="http://schemas.openxmlformats.org/drawingml/2006/main">
-                  <a:ext uri="{5AE41FA2-C0FF-4470-9BD4-5FADCA87CBE2}">
-                    <aclsh:classification xmlns:aclsh="http://schemas.microsoft.com/office/drawing/2020/classificationShape" classificationOutcomeType="hdr"/>
-                  </a:ext>
-                </a:extLst>
-              </wp:docPr>
-              <wp:cNvGraphicFramePr/>
-              <a:graphic xmlns:a="http://schemas.openxmlformats.org/drawingml/2006/main">
-                <a:graphicData uri="http://schemas.microsoft.com/office/word/2010/wordprocessingShape">
-                  <wps:wsp>
-                    <wps:cNvSpPr txBox="1"/>
-                    <wps:spPr>
-                      <a:xfrm>
-                        <a:off x="0" y="0"/>
-                        <a:ext cx="450215" cy="357505"/>
-                      </a:xfrm>
-                      <a:prstGeom prst="rect">
-                        <a:avLst/>
-                      </a:prstGeom>
-                      <a:noFill/>
-                      <a:ln>
-                        <a:noFill/>
-                      </a:ln>
-                    </wps:spPr>
-                    <wps:txbx>
-                      <w:txbxContent>
-                        <w:p>
-                          <w:pPr>
-                            <w:spacing w:after="0"/>
-                            <w:rPr>
-                              <w:noProof/>
-                              <w:sz w:val="20"/>
-                              <w:szCs w:val="20"/>
-                            </w:rPr>
-                          </w:pPr>
-                          <w:r>
-                            <w:rPr>
-                              <w:noProof/>
-                              <w:sz w:val="20"/>
-                              <w:szCs w:val="20"/>
-                              <w:rtl/>
-                            </w:rPr>
-                            <w:t>- בלמ"ס -</w:t>
-                          </w:r>
-                        </w:p>
-                      </w:txbxContent>
-                    </wps:txbx>
-                    <wps:bodyPr rot="0" spcFirstLastPara="0" vertOverflow="overflow" horzOverflow="overflow" vert="horz" wrap="none" lIns="0" tIns="190500" rIns="0" bIns="0" numCol="1" spcCol="0" rtlCol="0" fromWordArt="0" anchor="t" anchorCtr="0" forceAA="0" compatLnSpc="1">
-                      <a:prstTxWarp prst="textNoShape">
-                        <a:avLst/>
-                      </a:prstTxWarp>
-                      <a:spAutoFit/>
-                    </wps:bodyPr>
-                  </wps:wsp>
-                </a:graphicData>
-              </a:graphic>
-            </wp:anchor>
-          </w:drawing>
-        </mc:Choice>
-        <mc:Fallback>
-          <w:pict>
-            <v:shapetype w14:anchorId="054846DA" id="_x0000_t202" coordsize="21600,21600" o:spt="202" path="m,l,21600r21600,l21600,xe">
-              <v:stroke joinstyle="miter"/>
-              <v:path gradientshapeok="t" o:connecttype="rect"/>
-            </v:shapetype>
-            <v:shape id="Text Box 3" o:spid="_x0000_s1027" type="#_x0000_t202" alt="- בלמ&quot;ס -" style="position:absolute;left:0;text-align:left;margin-left:0;margin-top:0;width:35.45pt;height:28.15pt;z-index:251660288;visibility:visible;mso-wrap-style:none;mso-wrap-distance-left:0;mso-wrap-distance-top:0;mso-wrap-distance-right:0;mso-wrap-distance-bottom:0;mso-position-horizontal:center;mso-position-horizontal-relative:page;mso-position-vertical:top;mso-position-vertical-relative:page;v-text-anchor:top" o:gfxdata="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" filled="f" stroked="f">
-              <v:textbox style="mso-fit-shape-to-text:t" inset="0,15pt,0,0">
-                <w:txbxContent>
-                  <w:p>
-                    <w:pPr>
-                      <w:spacing w:after="0"/>
-                      <w:rPr>
-                        <w:noProof/>
-                        <w:sz w:val="20"/>
-                        <w:szCs w:val="20"/>
-                      </w:rPr>
-                    </w:pPr>
-                    <w:r>
-                      <w:rPr>
-                        <w:noProof/>
-                        <w:sz w:val="20"/>
-                        <w:szCs w:val="20"/>
-                        <w:rtl/>
-                      </w:rPr>
-                      <w:t>- בלמ"ס -</w:t>
-                    </w:r>
-                  </w:p>
-                </w:txbxContent>
-              </v:textbox>
-              <w10:wrap anchorx="page" anchory="page"/>
-            </v:shape>
-          </w:pict>
-        </mc:Fallback>
-      </mc:AlternateContent>
-    </w:r>
-    <w:r>
-      <w:rPr>
-        <w:rFonts w:ascii="David" w:hAnsi="David" w:cs="David"/>
-        <w:b/>
-        <w:bCs/>
         <w:sz w:val="24"/>
         <w:szCs w:val="24"/>
         <w:u w:val="single"/>
@@ -1484,7 +1379,7 @@
               <v:stroke joinstyle="miter"/>
               <v:path gradientshapeok="t" o:connecttype="rect"/>
             </v:shapetype>
-            <v:shape id="Text Box 1" o:spid="_x0000_s1028" type="#_x0000_t202" alt="- בלמ&quot;ס -" style="position:absolute;margin-left:0;margin-top:0;width:35.45pt;height:28.15pt;z-index:251658240;visibility:visible;mso-wrap-style:none;mso-wrap-distance-left:0;mso-wrap-distance-top:0;mso-wrap-distance-right:0;mso-wrap-distance-bottom:0;mso-position-horizontal:center;mso-position-horizontal-relative:page;mso-position-vertical:top;mso-position-vertical-relative:page;v-text-anchor:top" o:gfxdata="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" filled="f" stroked="f">
+            <v:shape id="Text Box 1" o:spid="_x0000_s1027" type="#_x0000_t202" alt="- בלמ&quot;ס -" style="position:absolute;margin-left:0;margin-top:0;width:35.45pt;height:28.15pt;z-index:251658240;visibility:visible;mso-wrap-style:none;mso-wrap-distance-left:0;mso-wrap-distance-top:0;mso-wrap-distance-right:0;mso-wrap-distance-bottom:0;mso-position-horizontal:center;mso-position-horizontal-relative:page;mso-position-vertical:top;mso-position-vertical-relative:page;v-text-anchor:top" o:gfxdata="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" filled="f" stroked="f">
               <v:textbox style="mso-fit-shape-to-text:t" inset="0,15pt,0,0">
                 <w:txbxContent>
                   <w:p>

</xml_diff>

<commit_message>
Edited first alert format
</commit_message>
<xml_diff>
--- a/פורמט דיווח ראשוני.docx
+++ b/פורמט דיווח ראשוני.docx
@@ -935,6 +935,7 @@
           <w:rFonts w:ascii="David" w:hAnsi="David" w:cs="David"/>
           <w:sz w:val="24"/>
           <w:szCs w:val="24"/>
+          <w:rtl/>
         </w:rPr>
       </w:pPr>
       <w:r>
@@ -967,105 +968,7 @@
         </w:rPr>
         <w:t>הכנס_לקחים</w:t>
       </w:r>
-    </w:p>
-    <w:p>
-      <w:pPr>
-        <w:pStyle w:val="ListParagraph"/>
-        <w:numPr>
-          <w:ilvl w:val="0"/>
-          <w:numId w:val="1"/>
-        </w:numPr>
-        <w:spacing w:after="0" w:line="360" w:lineRule="auto"/>
-        <w:jc w:val="left"/>
-        <w:rPr>
-          <w:rFonts w:ascii="David" w:hAnsi="David" w:cs="David"/>
-          <w:sz w:val="24"/>
-          <w:szCs w:val="24"/>
-          <w:rtl/>
-        </w:rPr>
-      </w:pPr>
-      <w:r>
-        <w:rPr>
-          <w:rFonts w:ascii="David" w:hAnsi="David" w:cs="David" w:hint="cs"/>
-          <w:sz w:val="24"/>
-          <w:szCs w:val="24"/>
-          <w:rtl/>
-          <w:lang w:val="en-US"/>
-        </w:rPr>
-        <w:t>בברכה,</w:t>
-      </w:r>
-    </w:p>
-    <w:p>
-      <w:pPr>
-        <w:spacing w:line="360" w:lineRule="auto"/>
-        <w:ind w:left="6802"/>
-        <w:jc w:val="both"/>
-        <w:rPr>
-          <w:rFonts w:cs="David"/>
-          <w:b/>
-          <w:bCs/>
-          <w:rtl/>
-          <w:lang w:eastAsia="en-US"/>
-        </w:rPr>
-      </w:pPr>
-    </w:p>
-    <w:p>
-      <w:pPr>
-        <w:spacing w:line="360" w:lineRule="auto"/>
-        <w:ind w:left="6802"/>
-        <w:jc w:val="both"/>
-        <w:rPr>
-          <w:rFonts w:ascii="David" w:hAnsi="David" w:cs="David"/>
-          <w:sz w:val="24"/>
-          <w:szCs w:val="24"/>
-          <w:rtl/>
-          <w:lang w:val="en-US"/>
-        </w:rPr>
-      </w:pPr>
       <w:bookmarkStart w:id="0" w:name="_Hlk176285699"/>
-      <w:r>
-        <w:rPr>
-          <w:rFonts w:ascii="David" w:hAnsi="David" w:cs="David" w:hint="cs"/>
-          <w:b/>
-          <w:bCs/>
-          <w:sz w:val="24"/>
-          <w:szCs w:val="24"/>
-          <w:rtl/>
-        </w:rPr>
-        <w:t>הכנס_מדווח</w:t>
-      </w:r>
-      <w:r>
-        <w:rPr>
-          <w:rFonts w:cs="David" w:hint="cs"/>
-          <w:b/>
-          <w:bCs/>
-          <w:sz w:val="24"/>
-          <w:szCs w:val="24"/>
-          <w:rtl/>
-          <w:lang w:eastAsia="en-US"/>
-        </w:rPr>
-        <w:t>,</w:t>
-      </w:r>
-      <w:r>
-        <w:rPr>
-          <w:rFonts w:cs="David" w:hint="cs"/>
-          <w:sz w:val="24"/>
-          <w:szCs w:val="24"/>
-          <w:rtl/>
-          <w:lang w:eastAsia="en-US"/>
-        </w:rPr>
-        <w:t xml:space="preserve"> </w:t>
-      </w:r>
-      <w:r>
-        <w:rPr>
-          <w:rFonts w:cs="David" w:hint="cs"/>
-          <w:sz w:val="24"/>
-          <w:szCs w:val="24"/>
-          <w:rtl/>
-          <w:lang w:eastAsia="en-US"/>
-        </w:rPr>
-        <w:t>צוער בה"ד 1</w:t>
-      </w:r>
       <w:r>
         <w:rPr>
           <w:rFonts w:cs="David"/>

</xml_diff>